<commit_message>
global controller and Ui Bootstrap with new namespace
</commit_message>
<xml_diff>
--- a/IntranetPortal/IntranetPortal/App_Data/DeedReversionTemplate.docx
+++ b/IntranetPortal/IntranetPortal/App_Data/DeedReversionTemplate.docx
@@ -87,7 +87,23 @@
                 <w:rFonts w:ascii="Times New Roman" w:hAnsi="Times New Roman"/>
                 <w:sz w:val="24"/>
               </w:rPr>
-              <w:t>[[BoroughName]]</w:t>
+              <w:t>[[</w:t>
+            </w:r>
+            <w:proofErr w:type="spellStart"/>
+            <w:r>
+              <w:rPr>
+                <w:rFonts w:ascii="Times New Roman" w:hAnsi="Times New Roman"/>
+                <w:sz w:val="24"/>
+              </w:rPr>
+              <w:t>BoroughName</w:t>
+            </w:r>
+            <w:proofErr w:type="spellEnd"/>
+            <w:r>
+              <w:rPr>
+                <w:rFonts w:ascii="Times New Roman" w:hAnsi="Times New Roman"/>
+                <w:sz w:val="24"/>
+              </w:rPr>
+              <w:t>]]</w:t>
             </w:r>
           </w:p>
           <w:p>
@@ -124,7 +140,23 @@
                 <w:rFonts w:ascii="Times New Roman" w:hAnsi="Times New Roman"/>
                 <w:sz w:val="24"/>
               </w:rPr>
-              <w:t>[[Plantiff]]</w:t>
+              <w:t>[[</w:t>
+            </w:r>
+            <w:proofErr w:type="spellStart"/>
+            <w:r>
+              <w:rPr>
+                <w:rFonts w:ascii="Times New Roman" w:hAnsi="Times New Roman"/>
+                <w:sz w:val="24"/>
+              </w:rPr>
+              <w:t>Plantiff</w:t>
+            </w:r>
+            <w:proofErr w:type="spellEnd"/>
+            <w:r>
+              <w:rPr>
+                <w:rFonts w:ascii="Times New Roman" w:hAnsi="Times New Roman"/>
+                <w:sz w:val="24"/>
+              </w:rPr>
+              <w:t>]]</w:t>
             </w:r>
             <w:r>
               <w:rPr>
@@ -391,6 +423,7 @@
               </w:rPr>
               <w:t>[[</w:t>
             </w:r>
+            <w:proofErr w:type="spellStart"/>
             <w:r>
               <w:rPr>
                 <w:rFonts w:ascii="Times New Roman" w:hAnsi="Times New Roman"/>
@@ -400,6 +433,7 @@
               </w:rPr>
               <w:t>IndexNum</w:t>
             </w:r>
+            <w:proofErr w:type="spellEnd"/>
             <w:r>
               <w:rPr>
                 <w:rFonts w:ascii="Times New Roman" w:hAnsi="Times New Roman"/>
@@ -523,7 +557,25 @@
           <w:sz w:val="24"/>
           <w:szCs w:val="24"/>
         </w:rPr>
-        <w:t xml:space="preserve"> that plaintiff(s)/petitioner(s) [defendant(s)/respondent(s)] in the case captioned above intends that this matter proceed as an electronically-filed case in the New York State Courts Electronic Filing System (“NYSCEF”) in accordance with the procedures therefor, set forth in Uniform Rule 202.5-b and described below.  Under that Rule, filing and service of papers by electronic means cannot be made by a party nor can electronic service be made upon a party unless that party has consented to use of the System for the case in question.  Each party served with this Notice must promptly file with the court and serve on all other parties either a consent or a declination of consent to electronic filing and service through NYSCEF for this case. (See Instruction # 2 below.)</w:t>
+        <w:t xml:space="preserve"> that plaintiff(s)/petitioner(s) [defendant(s)/respondent(s)] in the case captioned above intends that this matter proceed as an electronically-filed case in the New York State Courts Electronic Filing System (“NYSCEF”) in accordance with the procedures therefor, set forth in Uniform Rule 202.5-b and described below.  Under that Rule, filing and service of papers by electronic means cannot be made by a party nor can electronic service be made upon a party unless that party has consented to use of the System for the case in question.  Each party served with this Notice must promptly file with the court and serve on all other parties </w:t>
+      </w:r>
+      <w:proofErr w:type="gramStart"/>
+      <w:r>
+        <w:rPr>
+          <w:rFonts w:ascii="Times New Roman" w:hAnsi="Times New Roman"/>
+          <w:sz w:val="24"/>
+          <w:szCs w:val="24"/>
+        </w:rPr>
+        <w:t>either</w:t>
+      </w:r>
+      <w:proofErr w:type="gramEnd"/>
+      <w:r>
+        <w:rPr>
+          <w:rFonts w:ascii="Times New Roman" w:hAnsi="Times New Roman"/>
+          <w:sz w:val="24"/>
+          <w:szCs w:val="24"/>
+        </w:rPr>
+        <w:t xml:space="preserve"> a consent or a declination of consent to electronic filing and service through NYSCEF for this case. (See Instruction # 2 below.)</w:t>
       </w:r>
     </w:p>
     <w:p>
@@ -629,7 +681,16 @@
           <w:sz w:val="24"/>
           <w:szCs w:val="24"/>
         </w:rPr>
-        <w:t>Service of this Notice constitutes consent to e-filing and a statement of intent by the undersigned to use the NYSCEF System in this case.  When an action or proceeding is being commenced through the NYSCEF System, this Notice must accompany service of the initiating papers.</w:t>
+        <w:t xml:space="preserve">Service of this Notice constitutes consent to e-filing and a statement of intent by the undersigned to use the NYSCEF System in this case.  When an action or proceeding is </w:t>
+      </w:r>
+      <w:r>
+        <w:rPr>
+          <w:rFonts w:ascii="Times New Roman" w:hAnsi="Times New Roman"/>
+          <w:sz w:val="24"/>
+          <w:szCs w:val="24"/>
+        </w:rPr>
+        <w:lastRenderedPageBreak/>
+        <w:t>being commenced through the NYSCEF System, this Notice must accompany service of the initiating papers.</w:t>
       </w:r>
     </w:p>
     <w:p>
@@ -670,7 +731,25 @@
           <w:szCs w:val="24"/>
         </w:rPr>
         <w:tab/>
-        <w:t xml:space="preserve">Each party served with this Notice may consent to e-filing either: (i) by filing with the court and serving on all parties of record a consent to e-filing, or (ii) if an authorized e-filing user, by filing a consent electronically in the manner provided at the NYSCEF site. Parties who do not wish to consent must file and serve a written declination of consent.  If one party or some but fewer than all parties consent, NYSCEF may be used by and between or among consenting parties. </w:t>
+        <w:t>Each party served with this Notice may consent to e-filing either: (</w:t>
+      </w:r>
+      <w:proofErr w:type="spellStart"/>
+      <w:r>
+        <w:rPr>
+          <w:rFonts w:ascii="Times New Roman" w:hAnsi="Times New Roman"/>
+          <w:sz w:val="24"/>
+          <w:szCs w:val="24"/>
+        </w:rPr>
+        <w:t>i</w:t>
+      </w:r>
+      <w:proofErr w:type="spellEnd"/>
+      <w:r>
+        <w:rPr>
+          <w:rFonts w:ascii="Times New Roman" w:hAnsi="Times New Roman"/>
+          <w:sz w:val="24"/>
+          <w:szCs w:val="24"/>
+        </w:rPr>
+        <w:t xml:space="preserve">) by filing with the court and serving on all parties of record a consent to e-filing, or (ii) if an authorized e-filing user, by filing a consent electronically in the manner provided at the NYSCEF site. Parties who do not wish to consent must file and serve a written declination of consent.  If one party or some but fewer than all parties consent, NYSCEF may be used by and between or among consenting parties. </w:t>
       </w:r>
     </w:p>
     <w:p>
@@ -1699,6 +1778,7 @@
                 <w:sz w:val="24"/>
                 <w:szCs w:val="24"/>
               </w:rPr>
+              <w:lastRenderedPageBreak/>
               <w:br w:type="page"/>
               <w:t xml:space="preserve">SUPREME COURT OF THE </w:t>
             </w:r>
@@ -1749,7 +1829,23 @@
                 <w:rFonts w:ascii="Times New Roman" w:hAnsi="Times New Roman"/>
                 <w:sz w:val="24"/>
               </w:rPr>
-              <w:t>[[BoroughName]]</w:t>
+              <w:t>[[</w:t>
+            </w:r>
+            <w:proofErr w:type="spellStart"/>
+            <w:r>
+              <w:rPr>
+                <w:rFonts w:ascii="Times New Roman" w:hAnsi="Times New Roman"/>
+                <w:sz w:val="24"/>
+              </w:rPr>
+              <w:t>BoroughName</w:t>
+            </w:r>
+            <w:proofErr w:type="spellEnd"/>
+            <w:r>
+              <w:rPr>
+                <w:rFonts w:ascii="Times New Roman" w:hAnsi="Times New Roman"/>
+                <w:sz w:val="24"/>
+              </w:rPr>
+              <w:t>]]</w:t>
             </w:r>
           </w:p>
           <w:p>
@@ -1786,7 +1882,23 @@
                 <w:rFonts w:ascii="Times New Roman" w:hAnsi="Times New Roman"/>
                 <w:sz w:val="24"/>
               </w:rPr>
-              <w:t>[[Plantiff]]</w:t>
+              <w:t>[[</w:t>
+            </w:r>
+            <w:proofErr w:type="spellStart"/>
+            <w:r>
+              <w:rPr>
+                <w:rFonts w:ascii="Times New Roman" w:hAnsi="Times New Roman"/>
+                <w:sz w:val="24"/>
+              </w:rPr>
+              <w:t>Plantiff</w:t>
+            </w:r>
+            <w:proofErr w:type="spellEnd"/>
+            <w:r>
+              <w:rPr>
+                <w:rFonts w:ascii="Times New Roman" w:hAnsi="Times New Roman"/>
+                <w:sz w:val="24"/>
+              </w:rPr>
+              <w:t>]]</w:t>
             </w:r>
             <w:r>
               <w:rPr>
@@ -2042,6 +2154,7 @@
               </w:rPr>
               <w:t>[[</w:t>
             </w:r>
+            <w:proofErr w:type="spellStart"/>
             <w:r>
               <w:rPr>
                 <w:rFonts w:ascii="Times New Roman" w:hAnsi="Times New Roman"/>
@@ -2051,6 +2164,7 @@
               </w:rPr>
               <w:t>IndexNum</w:t>
             </w:r>
+            <w:proofErr w:type="spellEnd"/>
             <w:r>
               <w:rPr>
                 <w:rFonts w:ascii="Times New Roman" w:hAnsi="Times New Roman"/>
@@ -2107,7 +2221,23 @@
                 <w:rFonts w:ascii="Times New Roman" w:hAnsi="Times New Roman"/>
                 <w:sz w:val="24"/>
               </w:rPr>
-              <w:t>[[BoroughName]]</w:t>
+              <w:t>[[</w:t>
+            </w:r>
+            <w:proofErr w:type="spellStart"/>
+            <w:r>
+              <w:rPr>
+                <w:rFonts w:ascii="Times New Roman" w:hAnsi="Times New Roman"/>
+                <w:sz w:val="24"/>
+              </w:rPr>
+              <w:t>BoroughName</w:t>
+            </w:r>
+            <w:proofErr w:type="spellEnd"/>
+            <w:r>
+              <w:rPr>
+                <w:rFonts w:ascii="Times New Roman" w:hAnsi="Times New Roman"/>
+                <w:sz w:val="24"/>
+              </w:rPr>
+              <w:t>]]</w:t>
             </w:r>
             <w:r>
               <w:rPr>
@@ -2297,7 +2427,23 @@
           <w:rFonts w:ascii="Times New Roman" w:hAnsi="Times New Roman"/>
           <w:sz w:val="24"/>
         </w:rPr>
-        <w:t>[[BoroughName]]</w:t>
+        <w:t>[[</w:t>
+      </w:r>
+      <w:proofErr w:type="spellStart"/>
+      <w:r>
+        <w:rPr>
+          <w:rFonts w:ascii="Times New Roman" w:hAnsi="Times New Roman"/>
+          <w:sz w:val="24"/>
+        </w:rPr>
+        <w:t>BoroughName</w:t>
+      </w:r>
+      <w:proofErr w:type="spellEnd"/>
+      <w:r>
+        <w:rPr>
+          <w:rFonts w:ascii="Times New Roman" w:hAnsi="Times New Roman"/>
+          <w:sz w:val="24"/>
+        </w:rPr>
+        <w:t>]]</w:t>
       </w:r>
       <w:r>
         <w:rPr>
@@ -2360,6 +2506,7 @@
         </w:rPr>
         <w:tab/>
       </w:r>
+      <w:proofErr w:type="gramStart"/>
       <w:r>
         <w:rPr>
           <w:rFonts w:ascii="Times New Roman" w:hAnsi="Times New Roman"/>
@@ -2368,6 +2515,7 @@
         </w:rPr>
         <w:t>,  2015</w:t>
       </w:r>
+      <w:proofErr w:type="gramEnd"/>
     </w:p>
     <w:p>
       <w:pPr>
@@ -2602,7 +2750,23 @@
           <w:rFonts w:ascii="Times New Roman" w:hAnsi="Times New Roman"/>
           <w:sz w:val="24"/>
         </w:rPr>
-        <w:t>[[PlantiffAttorney]]</w:t>
+        <w:t>[[</w:t>
+      </w:r>
+      <w:proofErr w:type="spellStart"/>
+      <w:r>
+        <w:rPr>
+          <w:rFonts w:ascii="Times New Roman" w:hAnsi="Times New Roman"/>
+          <w:sz w:val="24"/>
+        </w:rPr>
+        <w:t>PlantiffAttorney</w:t>
+      </w:r>
+      <w:proofErr w:type="spellEnd"/>
+      <w:r>
+        <w:rPr>
+          <w:rFonts w:ascii="Times New Roman" w:hAnsi="Times New Roman"/>
+          <w:sz w:val="24"/>
+        </w:rPr>
+        <w:t>]]</w:t>
       </w:r>
       <w:r>
         <w:rPr>
@@ -2671,6 +2835,7 @@
         </w:rPr>
         <w:t>[[</w:t>
       </w:r>
+      <w:proofErr w:type="spellStart"/>
       <w:r>
         <w:rPr>
           <w:rFonts w:ascii="Times New Roman" w:hAnsi="Times New Roman"/>
@@ -2680,6 +2845,7 @@
         </w:rPr>
         <w:t>PlantiffAttorneyAddress</w:t>
       </w:r>
+      <w:proofErr w:type="spellEnd"/>
       <w:r>
         <w:rPr>
           <w:rFonts w:ascii="Times New Roman" w:hAnsi="Times New Roman"/>
@@ -2754,6 +2920,7 @@
         </w:rPr>
         <w:t>[[</w:t>
       </w:r>
+      <w:proofErr w:type="spellStart"/>
       <w:r>
         <w:rPr>
           <w:rFonts w:ascii="Times New Roman" w:hAnsi="Times New Roman"/>
@@ -2763,6 +2930,7 @@
         </w:rPr>
         <w:t>PlantiffAttorneyPhone</w:t>
       </w:r>
+      <w:proofErr w:type="spellEnd"/>
       <w:r>
         <w:rPr>
           <w:rFonts w:ascii="Times New Roman" w:hAnsi="Times New Roman"/>
@@ -2894,6 +3062,7 @@
                 <w:sz w:val="24"/>
                 <w:szCs w:val="24"/>
               </w:rPr>
+              <w:lastRenderedPageBreak/>
               <w:br w:type="page"/>
               <w:t xml:space="preserve">SUPREME COURT OF THE </w:t>
             </w:r>
@@ -2936,7 +3105,23 @@
                 <w:rFonts w:ascii="Times New Roman" w:hAnsi="Times New Roman"/>
                 <w:sz w:val="24"/>
               </w:rPr>
-              <w:t>[[BoroughName]]</w:t>
+              <w:t>[[</w:t>
+            </w:r>
+            <w:proofErr w:type="spellStart"/>
+            <w:r>
+              <w:rPr>
+                <w:rFonts w:ascii="Times New Roman" w:hAnsi="Times New Roman"/>
+                <w:sz w:val="24"/>
+              </w:rPr>
+              <w:t>BoroughName</w:t>
+            </w:r>
+            <w:proofErr w:type="spellEnd"/>
+            <w:r>
+              <w:rPr>
+                <w:rFonts w:ascii="Times New Roman" w:hAnsi="Times New Roman"/>
+                <w:sz w:val="24"/>
+              </w:rPr>
+              <w:t>]]</w:t>
             </w:r>
           </w:p>
           <w:p>
@@ -2973,7 +3158,23 @@
                 <w:rFonts w:ascii="Times New Roman" w:hAnsi="Times New Roman"/>
                 <w:sz w:val="24"/>
               </w:rPr>
-              <w:t>[[Plantiff]]</w:t>
+              <w:t>[[</w:t>
+            </w:r>
+            <w:proofErr w:type="spellStart"/>
+            <w:r>
+              <w:rPr>
+                <w:rFonts w:ascii="Times New Roman" w:hAnsi="Times New Roman"/>
+                <w:sz w:val="24"/>
+              </w:rPr>
+              <w:t>Plantiff</w:t>
+            </w:r>
+            <w:proofErr w:type="spellEnd"/>
+            <w:r>
+              <w:rPr>
+                <w:rFonts w:ascii="Times New Roman" w:hAnsi="Times New Roman"/>
+                <w:sz w:val="24"/>
+              </w:rPr>
+              <w:t>]]</w:t>
             </w:r>
             <w:r>
               <w:rPr>
@@ -3211,6 +3412,49 @@
                 <w:szCs w:val="24"/>
               </w:rPr>
             </w:pPr>
+            <w:r>
+              <w:rPr>
+                <w:rFonts w:ascii="Times New Roman" w:hAnsi="Times New Roman"/>
+                <w:sz w:val="24"/>
+                <w:szCs w:val="24"/>
+              </w:rPr>
+              <w:t>Index No.:</w:t>
+            </w:r>
+            <w:r>
+              <w:rPr>
+                <w:rFonts w:ascii="Times New Roman" w:hAnsi="Times New Roman"/>
+                <w:sz w:val="24"/>
+                <w:szCs w:val="24"/>
+              </w:rPr>
+              <w:t xml:space="preserve"> </w:t>
+            </w:r>
+            <w:r>
+              <w:rPr>
+                <w:rFonts w:ascii="Times New Roman" w:hAnsi="Times New Roman"/>
+                <w:sz w:val="24"/>
+                <w:szCs w:val="24"/>
+              </w:rPr>
+              <w:t>[[</w:t>
+            </w:r>
+            <w:proofErr w:type="spellStart"/>
+            <w:r>
+              <w:rPr>
+                <w:rFonts w:ascii="Times New Roman" w:hAnsi="Times New Roman"/>
+                <w:sz w:val="24"/>
+                <w:szCs w:val="24"/>
+                <w:lang w:eastAsia="zh-CN"/>
+              </w:rPr>
+              <w:t>IndexNum</w:t>
+            </w:r>
+            <w:proofErr w:type="spellEnd"/>
+            <w:r>
+              <w:rPr>
+                <w:rFonts w:ascii="Times New Roman" w:hAnsi="Times New Roman"/>
+                <w:sz w:val="24"/>
+                <w:szCs w:val="24"/>
+              </w:rPr>
+              <w:t>]]</w:t>
+            </w:r>
           </w:p>
           <w:p>
             <w:pPr>
@@ -3218,18 +3462,11 @@
               <w:ind w:left="-95"/>
               <w:rPr>
                 <w:rFonts w:ascii="Times New Roman" w:hAnsi="Times New Roman"/>
+                <w:b/>
                 <w:sz w:val="24"/>
                 <w:szCs w:val="24"/>
               </w:rPr>
             </w:pPr>
-            <w:r>
-              <w:rPr>
-                <w:rFonts w:ascii="Times New Roman" w:hAnsi="Times New Roman"/>
-                <w:sz w:val="24"/>
-                <w:szCs w:val="24"/>
-              </w:rPr>
-              <w:t>Index No.:</w:t>
-            </w:r>
           </w:p>
           <w:p>
             <w:pPr>
@@ -3300,14 +3537,30 @@
           <w:rFonts w:ascii="Times New Roman" w:hAnsi="Times New Roman"/>
           <w:sz w:val="24"/>
         </w:rPr>
-        <w:t>[[Plantiff]]</w:t>
-      </w:r>
-      <w:r>
-        <w:rPr>
-          <w:rFonts w:ascii="Times New Roman" w:hAnsi="Times New Roman"/>
-          <w:sz w:val="24"/>
-        </w:rPr>
-        <w:t>,</w:t>
+        <w:t>[[</w:t>
+      </w:r>
+      <w:proofErr w:type="spellStart"/>
+      <w:r>
+        <w:rPr>
+          <w:rFonts w:ascii="Times New Roman" w:hAnsi="Times New Roman"/>
+          <w:sz w:val="24"/>
+        </w:rPr>
+        <w:t>Plantiff</w:t>
+      </w:r>
+      <w:proofErr w:type="spellEnd"/>
+      <w:r>
+        <w:rPr>
+          <w:rFonts w:ascii="Times New Roman" w:hAnsi="Times New Roman"/>
+          <w:sz w:val="24"/>
+        </w:rPr>
+        <w:t>]]</w:t>
+      </w:r>
+      <w:r>
+        <w:rPr>
+          <w:rFonts w:ascii="Times New Roman" w:hAnsi="Times New Roman"/>
+          <w:sz w:val="24"/>
+        </w:rPr>
+        <w:t xml:space="preserve">, </w:t>
       </w:r>
       <w:r>
         <w:rPr>
@@ -3392,7 +3645,23 @@
           <w:rFonts w:ascii="Times New Roman" w:hAnsi="Times New Roman"/>
           <w:sz w:val="24"/>
         </w:rPr>
-        <w:t>[[BoroughName]]</w:t>
+        <w:t>[[</w:t>
+      </w:r>
+      <w:proofErr w:type="spellStart"/>
+      <w:r>
+        <w:rPr>
+          <w:rFonts w:ascii="Times New Roman" w:hAnsi="Times New Roman"/>
+          <w:sz w:val="24"/>
+        </w:rPr>
+        <w:t>BoroughName</w:t>
+      </w:r>
+      <w:proofErr w:type="spellEnd"/>
+      <w:r>
+        <w:rPr>
+          <w:rFonts w:ascii="Times New Roman" w:hAnsi="Times New Roman"/>
+          <w:sz w:val="24"/>
+        </w:rPr>
+        <w:t>]]</w:t>
       </w:r>
       <w:r>
         <w:rPr>
@@ -3591,6 +3860,7 @@
         </w:rPr>
         <w:t xml:space="preserve">, </w:t>
       </w:r>
+      <w:proofErr w:type="gramStart"/>
       <w:r>
         <w:rPr>
           <w:rFonts w:ascii="Times New Roman" w:hAnsi="Times New Roman"/>
@@ -3598,8 +3868,7 @@
         </w:rPr>
         <w:t>Block  _</w:t>
       </w:r>
-      <w:bookmarkStart w:id="0" w:name="_GoBack"/>
-      <w:bookmarkEnd w:id="0"/>
+      <w:proofErr w:type="gramEnd"/>
       <w:r>
         <w:rPr>
           <w:rFonts w:ascii="Times New Roman" w:hAnsi="Times New Roman"/>
@@ -3657,6 +3926,7 @@
           <w:sz w:val="24"/>
           <w:szCs w:val="24"/>
         </w:rPr>
+        <w:lastRenderedPageBreak/>
         <w:t>_________________________</w:t>
       </w:r>
       <w:r>
@@ -3667,13 +3937,23 @@
         </w:rPr>
         <w:t xml:space="preserve"> </w:t>
       </w:r>
-      <w:r>
-        <w:rPr>
-          <w:rFonts w:ascii="Times New Roman" w:hAnsi="Times New Roman"/>
-          <w:sz w:val="24"/>
-          <w:szCs w:val="24"/>
-        </w:rPr>
-        <w:t xml:space="preserve">on </w:t>
+      <w:proofErr w:type="gramStart"/>
+      <w:r>
+        <w:rPr>
+          <w:rFonts w:ascii="Times New Roman" w:hAnsi="Times New Roman"/>
+          <w:sz w:val="24"/>
+          <w:szCs w:val="24"/>
+        </w:rPr>
+        <w:t>on</w:t>
+      </w:r>
+      <w:proofErr w:type="gramEnd"/>
+      <w:r>
+        <w:rPr>
+          <w:rFonts w:ascii="Times New Roman" w:hAnsi="Times New Roman"/>
+          <w:sz w:val="24"/>
+          <w:szCs w:val="24"/>
+        </w:rPr>
+        <w:t xml:space="preserve"> </w:t>
       </w:r>
       <w:r>
         <w:rPr>
@@ -4103,7 +4383,16 @@
           <w:sz w:val="24"/>
           <w:szCs w:val="24"/>
         </w:rPr>
-        <w:t>Plaintiff and Defendant entered into an oral agreement at the time of the subject deed transfer (the “Agreement) whereby Defendant agreed to remove all debts associated with the Premises including but not limited to the mortgage, back taxes, and any other form of obligation or debt Plaintiff had been associated with the Premises in exchange for Plaintiff’s ownership interest in the property.</w:t>
+        <w:t xml:space="preserve">Plaintiff and Defendant entered into an oral agreement at the time of the subject deed transfer (the “Agreement) whereby Defendant agreed to remove all debts associated with the </w:t>
+      </w:r>
+      <w:r>
+        <w:rPr>
+          <w:rFonts w:ascii="Times New Roman" w:hAnsi="Times New Roman"/>
+          <w:sz w:val="24"/>
+          <w:szCs w:val="24"/>
+        </w:rPr>
+        <w:lastRenderedPageBreak/>
+        <w:t>Premises including but not limited to the mortgage, back taxes, and any other form of obligation or debt Plaintiff had been associated with the Premises in exchange for Plaintiff’s ownership interest in the property.</w:t>
       </w:r>
     </w:p>
     <w:p>
@@ -4450,6 +4739,7 @@
           <w:sz w:val="24"/>
           <w:szCs w:val="24"/>
         </w:rPr>
+        <w:lastRenderedPageBreak/>
         <w:t>Any judgment granted herein will not affect any person or persons not in being or ascertained at the commencement of this action, who by any contingency contained in a devise or grant or otherwise, could afterward become entitled to a beneficial estate or interest in the property involved; and whether every person in being who would have been entitled to such estate or interest, if such event had happened immediately before the commencement of the action, is named as a party hereto.</w:t>
       </w:r>
     </w:p>
@@ -4534,7 +4824,25 @@
           <w:sz w:val="24"/>
           <w:szCs w:val="24"/>
         </w:rPr>
-        <w:t>Plaintiff repeats, realleges and reiterates each and every allegation and statement set for</w:t>
+        <w:t xml:space="preserve">Plaintiff repeats, </w:t>
+      </w:r>
+      <w:proofErr w:type="spellStart"/>
+      <w:r>
+        <w:rPr>
+          <w:rFonts w:ascii="Times New Roman" w:hAnsi="Times New Roman"/>
+          <w:sz w:val="24"/>
+          <w:szCs w:val="24"/>
+        </w:rPr>
+        <w:t>realleges</w:t>
+      </w:r>
+      <w:proofErr w:type="spellEnd"/>
+      <w:r>
+        <w:rPr>
+          <w:rFonts w:ascii="Times New Roman" w:hAnsi="Times New Roman"/>
+          <w:sz w:val="24"/>
+          <w:szCs w:val="24"/>
+        </w:rPr>
+        <w:t xml:space="preserve"> and reiterates each and every allegation and statement set for</w:t>
       </w:r>
       <w:r>
         <w:rPr>
@@ -4854,6 +5162,7 @@
           <w:szCs w:val="24"/>
           <w:u w:val="single"/>
         </w:rPr>
+        <w:lastRenderedPageBreak/>
         <w:t xml:space="preserve">AS AND FOR A </w:t>
       </w:r>
       <w:r>
@@ -4923,7 +5232,25 @@
           <w:sz w:val="24"/>
           <w:szCs w:val="24"/>
         </w:rPr>
-        <w:t>Plaintiff repeats, realleges and reiterates each and every allegation and statement set forth in</w:t>
+        <w:t xml:space="preserve">Plaintiff repeats, </w:t>
+      </w:r>
+      <w:proofErr w:type="spellStart"/>
+      <w:r>
+        <w:rPr>
+          <w:rFonts w:ascii="Times New Roman" w:hAnsi="Times New Roman"/>
+          <w:sz w:val="24"/>
+          <w:szCs w:val="24"/>
+        </w:rPr>
+        <w:t>realleges</w:t>
+      </w:r>
+      <w:proofErr w:type="spellEnd"/>
+      <w:r>
+        <w:rPr>
+          <w:rFonts w:ascii="Times New Roman" w:hAnsi="Times New Roman"/>
+          <w:sz w:val="24"/>
+          <w:szCs w:val="24"/>
+        </w:rPr>
+        <w:t xml:space="preserve"> and reiterates each and every allegation and statement set forth in</w:t>
       </w:r>
       <w:r>
         <w:rPr>
@@ -5132,7 +5459,25 @@
           <w:sz w:val="24"/>
           <w:szCs w:val="24"/>
         </w:rPr>
-        <w:t>Plaintiff repeats, realleges and reiterates each and every allegation and statement set for</w:t>
+        <w:t xml:space="preserve">Plaintiff repeats, </w:t>
+      </w:r>
+      <w:proofErr w:type="spellStart"/>
+      <w:r>
+        <w:rPr>
+          <w:rFonts w:ascii="Times New Roman" w:hAnsi="Times New Roman"/>
+          <w:sz w:val="24"/>
+          <w:szCs w:val="24"/>
+        </w:rPr>
+        <w:t>realleges</w:t>
+      </w:r>
+      <w:proofErr w:type="spellEnd"/>
+      <w:r>
+        <w:rPr>
+          <w:rFonts w:ascii="Times New Roman" w:hAnsi="Times New Roman"/>
+          <w:sz w:val="24"/>
+          <w:szCs w:val="24"/>
+        </w:rPr>
+        <w:t xml:space="preserve"> and reiterates each and every allegation and statement set for</w:t>
       </w:r>
       <w:r>
         <w:rPr>
@@ -5223,6 +5568,7 @@
           <w:sz w:val="24"/>
           <w:szCs w:val="24"/>
         </w:rPr>
+        <w:lastRenderedPageBreak/>
         <w:t>Defendant reasonably relied upon the representation that Defendant would remove any and all liabilities with the Premises because Defendant represented himself to be real estate agent who had previously done so successfully.</w:t>
       </w:r>
     </w:p>
@@ -5593,6 +5939,7 @@
           <w:sz w:val="24"/>
           <w:szCs w:val="24"/>
         </w:rPr>
+        <w:lastRenderedPageBreak/>
         <w:t>Upon information and belief, Defendant intended to defraud Plaintiff, take the deed and collect rent until the property was foreclosure and sold.</w:t>
       </w:r>
     </w:p>
@@ -5772,7 +6119,25 @@
           <w:sz w:val="24"/>
           <w:szCs w:val="24"/>
         </w:rPr>
-        <w:t>Plaintiff repeats, realleges and reiterates each and every allegation and statement set fort</w:t>
+        <w:t xml:space="preserve">Plaintiff repeats, </w:t>
+      </w:r>
+      <w:proofErr w:type="spellStart"/>
+      <w:r>
+        <w:rPr>
+          <w:rFonts w:ascii="Times New Roman" w:hAnsi="Times New Roman"/>
+          <w:sz w:val="24"/>
+          <w:szCs w:val="24"/>
+        </w:rPr>
+        <w:t>realleges</w:t>
+      </w:r>
+      <w:proofErr w:type="spellEnd"/>
+      <w:r>
+        <w:rPr>
+          <w:rFonts w:ascii="Times New Roman" w:hAnsi="Times New Roman"/>
+          <w:sz w:val="24"/>
+          <w:szCs w:val="24"/>
+        </w:rPr>
+        <w:t xml:space="preserve"> and reiterates each and every allegation and statement set fort</w:t>
       </w:r>
       <w:r>
         <w:rPr>
@@ -6024,6 +6389,7 @@
           <w:sz w:val="24"/>
           <w:szCs w:val="24"/>
         </w:rPr>
+        <w:lastRenderedPageBreak/>
         <w:t>Plaintiff therefore seeks exemplary and punitive damage as the Court may determine.</w:t>
       </w:r>
     </w:p>
@@ -6129,7 +6495,25 @@
           <w:sz w:val="24"/>
           <w:szCs w:val="24"/>
         </w:rPr>
-        <w:t>Plaintiff repeats, realleges and reiterates each and every allegation and statement set fort</w:t>
+        <w:t xml:space="preserve">Plaintiff repeats, </w:t>
+      </w:r>
+      <w:proofErr w:type="spellStart"/>
+      <w:r>
+        <w:rPr>
+          <w:rFonts w:ascii="Times New Roman" w:hAnsi="Times New Roman"/>
+          <w:sz w:val="24"/>
+          <w:szCs w:val="24"/>
+        </w:rPr>
+        <w:t>realleges</w:t>
+      </w:r>
+      <w:proofErr w:type="spellEnd"/>
+      <w:r>
+        <w:rPr>
+          <w:rFonts w:ascii="Times New Roman" w:hAnsi="Times New Roman"/>
+          <w:sz w:val="24"/>
+          <w:szCs w:val="24"/>
+        </w:rPr>
+        <w:t xml:space="preserve"> and reiterates each and every allegation and statement set fort</w:t>
       </w:r>
       <w:r>
         <w:rPr>
@@ -6419,6 +6803,7 @@
           <w:sz w:val="24"/>
           <w:szCs w:val="24"/>
         </w:rPr>
+        <w:lastRenderedPageBreak/>
         <w:t xml:space="preserve">Defendant only gave Plaintiff a nominal amount of </w:t>
       </w:r>
       <w:r>
@@ -6642,7 +7027,25 @@
           <w:sz w:val="24"/>
           <w:szCs w:val="24"/>
         </w:rPr>
-        <w:t>Plaintiff repeats, realleges and reiterates each and every allegation and statement set forth in paragraphs “1” through “76.”</w:t>
+        <w:t xml:space="preserve">Plaintiff repeats, </w:t>
+      </w:r>
+      <w:proofErr w:type="spellStart"/>
+      <w:r>
+        <w:rPr>
+          <w:rFonts w:ascii="Times New Roman" w:hAnsi="Times New Roman"/>
+          <w:sz w:val="24"/>
+          <w:szCs w:val="24"/>
+        </w:rPr>
+        <w:t>realleges</w:t>
+      </w:r>
+      <w:proofErr w:type="spellEnd"/>
+      <w:r>
+        <w:rPr>
+          <w:rFonts w:ascii="Times New Roman" w:hAnsi="Times New Roman"/>
+          <w:sz w:val="24"/>
+          <w:szCs w:val="24"/>
+        </w:rPr>
+        <w:t xml:space="preserve"> and reiterates each and every allegation and statement set forth in paragraphs “1” through “76.”</w:t>
       </w:r>
     </w:p>
     <w:p>
@@ -6744,6 +7147,7 @@
           <w:sz w:val="14"/>
           <w:szCs w:val="14"/>
         </w:rPr>
+        <w:lastRenderedPageBreak/>
         <w:t xml:space="preserve"> </w:t>
       </w:r>
       <w:r>
@@ -6974,7 +7378,25 @@
           <w:sz w:val="24"/>
           <w:szCs w:val="24"/>
         </w:rPr>
-        <w:t>A rescission of the Deed and reconveyance of the Property to Plaintiff ;</w:t>
+        <w:t xml:space="preserve">A rescission of the Deed and </w:t>
+      </w:r>
+      <w:proofErr w:type="spellStart"/>
+      <w:r>
+        <w:rPr>
+          <w:rFonts w:ascii="Times New Roman" w:hAnsi="Times New Roman"/>
+          <w:sz w:val="24"/>
+          <w:szCs w:val="24"/>
+        </w:rPr>
+        <w:t>reconveyance</w:t>
+      </w:r>
+      <w:proofErr w:type="spellEnd"/>
+      <w:r>
+        <w:rPr>
+          <w:rFonts w:ascii="Times New Roman" w:hAnsi="Times New Roman"/>
+          <w:sz w:val="24"/>
+          <w:szCs w:val="24"/>
+        </w:rPr>
+        <w:t xml:space="preserve"> of the Property to Plaintiff ;</w:t>
       </w:r>
     </w:p>
     <w:p>
@@ -7089,6 +7511,7 @@
           <w:sz w:val="24"/>
           <w:szCs w:val="24"/>
         </w:rPr>
+        <w:lastRenderedPageBreak/>
         <w:t xml:space="preserve">On the second cause of action, </w:t>
       </w:r>
       <w:r>
@@ -7242,7 +7665,23 @@
           <w:rFonts w:ascii="Times New Roman" w:hAnsi="Times New Roman"/>
           <w:sz w:val="24"/>
         </w:rPr>
-        <w:t>[[BoroughName]]</w:t>
+        <w:t>[[</w:t>
+      </w:r>
+      <w:proofErr w:type="spellStart"/>
+      <w:r>
+        <w:rPr>
+          <w:rFonts w:ascii="Times New Roman" w:hAnsi="Times New Roman"/>
+          <w:sz w:val="24"/>
+        </w:rPr>
+        <w:t>BoroughName</w:t>
+      </w:r>
+      <w:proofErr w:type="spellEnd"/>
+      <w:r>
+        <w:rPr>
+          <w:rFonts w:ascii="Times New Roman" w:hAnsi="Times New Roman"/>
+          <w:sz w:val="24"/>
+        </w:rPr>
+        <w:t>]]</w:t>
       </w:r>
       <w:r>
         <w:rPr>
@@ -7297,6 +7736,7 @@
         </w:rPr>
         <w:tab/>
       </w:r>
+      <w:proofErr w:type="gramStart"/>
       <w:r>
         <w:rPr>
           <w:rFonts w:ascii="Times New Roman" w:hAnsi="Times New Roman"/>
@@ -7305,6 +7745,7 @@
         </w:rPr>
         <w:t>,  2015</w:t>
       </w:r>
+      <w:proofErr w:type="gramEnd"/>
     </w:p>
     <w:p>
       <w:pPr>
@@ -7547,7 +7988,23 @@
           <w:rFonts w:ascii="Times New Roman" w:hAnsi="Times New Roman"/>
           <w:sz w:val="24"/>
         </w:rPr>
-        <w:t>[[PlantiffAttorney]],</w:t>
+        <w:t>[[</w:t>
+      </w:r>
+      <w:proofErr w:type="spellStart"/>
+      <w:r>
+        <w:rPr>
+          <w:rFonts w:ascii="Times New Roman" w:hAnsi="Times New Roman"/>
+          <w:sz w:val="24"/>
+        </w:rPr>
+        <w:t>PlantiffAttorney</w:t>
+      </w:r>
+      <w:proofErr w:type="spellEnd"/>
+      <w:r>
+        <w:rPr>
+          <w:rFonts w:ascii="Times New Roman" w:hAnsi="Times New Roman"/>
+          <w:sz w:val="24"/>
+        </w:rPr>
+        <w:t>]],</w:t>
       </w:r>
     </w:p>
     <w:p>
@@ -7609,6 +8066,7 @@
         </w:rPr>
         <w:t>[[</w:t>
       </w:r>
+      <w:proofErr w:type="spellStart"/>
       <w:r>
         <w:rPr>
           <w:rFonts w:ascii="Times New Roman" w:hAnsi="Times New Roman"/>
@@ -7618,6 +8076,7 @@
         </w:rPr>
         <w:t>PlantiffAttorneyAddress</w:t>
       </w:r>
+      <w:proofErr w:type="spellEnd"/>
       <w:r>
         <w:rPr>
           <w:rFonts w:ascii="Times New Roman" w:hAnsi="Times New Roman"/>
@@ -7685,6 +8144,7 @@
         <w:tab/>
         <w:t>[[</w:t>
       </w:r>
+      <w:proofErr w:type="spellStart"/>
       <w:r>
         <w:rPr>
           <w:rFonts w:ascii="Times New Roman" w:hAnsi="Times New Roman"/>
@@ -7694,6 +8154,7 @@
         </w:rPr>
         <w:t>PlantiffAttorneyPhone</w:t>
       </w:r>
+      <w:proofErr w:type="spellEnd"/>
       <w:r>
         <w:rPr>
           <w:rFonts w:ascii="Times New Roman" w:hAnsi="Times New Roman"/>
@@ -7862,6 +8323,7 @@
                 <w:sz w:val="24"/>
                 <w:szCs w:val="24"/>
               </w:rPr>
+              <w:lastRenderedPageBreak/>
               <w:br w:type="page"/>
             </w:r>
             <w:r>
@@ -7895,7 +8357,23 @@
                 <w:rFonts w:ascii="Times New Roman" w:hAnsi="Times New Roman"/>
                 <w:sz w:val="24"/>
               </w:rPr>
-              <w:t>[[BoroughName]]</w:t>
+              <w:t>[[</w:t>
+            </w:r>
+            <w:proofErr w:type="spellStart"/>
+            <w:r>
+              <w:rPr>
+                <w:rFonts w:ascii="Times New Roman" w:hAnsi="Times New Roman"/>
+                <w:sz w:val="24"/>
+              </w:rPr>
+              <w:t>BoroughName</w:t>
+            </w:r>
+            <w:proofErr w:type="spellEnd"/>
+            <w:r>
+              <w:rPr>
+                <w:rFonts w:ascii="Times New Roman" w:hAnsi="Times New Roman"/>
+                <w:sz w:val="24"/>
+              </w:rPr>
+              <w:t>]]</w:t>
             </w:r>
           </w:p>
           <w:p>
@@ -7932,7 +8410,23 @@
                 <w:rFonts w:ascii="Times New Roman" w:hAnsi="Times New Roman"/>
                 <w:sz w:val="24"/>
               </w:rPr>
-              <w:t>[[Plantiff]]</w:t>
+              <w:t>[[</w:t>
+            </w:r>
+            <w:proofErr w:type="spellStart"/>
+            <w:r>
+              <w:rPr>
+                <w:rFonts w:ascii="Times New Roman" w:hAnsi="Times New Roman"/>
+                <w:sz w:val="24"/>
+              </w:rPr>
+              <w:t>Plantiff</w:t>
+            </w:r>
+            <w:proofErr w:type="spellEnd"/>
+            <w:r>
+              <w:rPr>
+                <w:rFonts w:ascii="Times New Roman" w:hAnsi="Times New Roman"/>
+                <w:sz w:val="24"/>
+              </w:rPr>
+              <w:t>]]</w:t>
             </w:r>
             <w:r>
               <w:rPr>
@@ -8199,6 +8693,7 @@
               </w:rPr>
               <w:t>[[</w:t>
             </w:r>
+            <w:proofErr w:type="spellStart"/>
             <w:r>
               <w:rPr>
                 <w:rFonts w:ascii="Times New Roman" w:hAnsi="Times New Roman"/>
@@ -8208,6 +8703,7 @@
               </w:rPr>
               <w:t>IndexNum</w:t>
             </w:r>
+            <w:proofErr w:type="spellEnd"/>
             <w:r>
               <w:rPr>
                 <w:rFonts w:ascii="Times New Roman" w:hAnsi="Times New Roman"/>
@@ -8413,7 +8909,25 @@
           <w:sz w:val="24"/>
           <w:szCs w:val="24"/>
         </w:rPr>
-        <w:t>[[PlantiffAttorney]],</w:t>
+        <w:t>[[</w:t>
+      </w:r>
+      <w:proofErr w:type="spellStart"/>
+      <w:r>
+        <w:rPr>
+          <w:rFonts w:ascii="Times New Roman" w:hAnsi="Times New Roman"/>
+          <w:sz w:val="24"/>
+          <w:szCs w:val="24"/>
+        </w:rPr>
+        <w:t>PlantiffAttorney</w:t>
+      </w:r>
+      <w:proofErr w:type="spellEnd"/>
+      <w:r>
+        <w:rPr>
+          <w:rFonts w:ascii="Times New Roman" w:hAnsi="Times New Roman"/>
+          <w:sz w:val="24"/>
+          <w:szCs w:val="24"/>
+        </w:rPr>
+        <w:t>]],</w:t>
       </w:r>
     </w:p>
     <w:p>
@@ -8498,6 +9012,7 @@
         <w:tab/>
         <w:t>[[</w:t>
       </w:r>
+      <w:proofErr w:type="spellStart"/>
       <w:r>
         <w:rPr>
           <w:rFonts w:ascii="Times New Roman" w:hAnsi="Times New Roman"/>
@@ -8507,6 +9022,7 @@
         </w:rPr>
         <w:t>PlantiffAttorneyAddress</w:t>
       </w:r>
+      <w:proofErr w:type="spellEnd"/>
       <w:r>
         <w:rPr>
           <w:rFonts w:ascii="Times New Roman" w:hAnsi="Times New Roman"/>
@@ -8598,6 +9114,7 @@
         <w:tab/>
         <w:t>[[</w:t>
       </w:r>
+      <w:proofErr w:type="spellStart"/>
       <w:r>
         <w:rPr>
           <w:rFonts w:ascii="Times New Roman" w:hAnsi="Times New Roman"/>
@@ -8607,6 +9124,7 @@
         </w:rPr>
         <w:t>PlantiffAttorneyPhone</w:t>
       </w:r>
+      <w:proofErr w:type="spellEnd"/>
       <w:r>
         <w:rPr>
           <w:rFonts w:ascii="Times New Roman" w:hAnsi="Times New Roman"/>
@@ -8785,6 +9303,7 @@
                 <w:sz w:val="24"/>
                 <w:szCs w:val="24"/>
               </w:rPr>
+              <w:lastRenderedPageBreak/>
               <w:t>SUPREME COURT OF THE STATE OF NEW YORK</w:t>
             </w:r>
           </w:p>
@@ -8810,7 +9329,23 @@
                 <w:rFonts w:ascii="Times New Roman" w:hAnsi="Times New Roman"/>
                 <w:sz w:val="24"/>
               </w:rPr>
-              <w:t>[[BoroughName]]</w:t>
+              <w:t>[[</w:t>
+            </w:r>
+            <w:proofErr w:type="spellStart"/>
+            <w:r>
+              <w:rPr>
+                <w:rFonts w:ascii="Times New Roman" w:hAnsi="Times New Roman"/>
+                <w:sz w:val="24"/>
+              </w:rPr>
+              <w:t>BoroughName</w:t>
+            </w:r>
+            <w:proofErr w:type="spellEnd"/>
+            <w:r>
+              <w:rPr>
+                <w:rFonts w:ascii="Times New Roman" w:hAnsi="Times New Roman"/>
+                <w:sz w:val="24"/>
+              </w:rPr>
+              <w:t>]]</w:t>
             </w:r>
           </w:p>
           <w:p>
@@ -8847,7 +9382,23 @@
                 <w:rFonts w:ascii="Times New Roman" w:hAnsi="Times New Roman"/>
                 <w:sz w:val="24"/>
               </w:rPr>
-              <w:t>[[Plantiff]]</w:t>
+              <w:t>[[</w:t>
+            </w:r>
+            <w:proofErr w:type="spellStart"/>
+            <w:r>
+              <w:rPr>
+                <w:rFonts w:ascii="Times New Roman" w:hAnsi="Times New Roman"/>
+                <w:sz w:val="24"/>
+              </w:rPr>
+              <w:t>Plantiff</w:t>
+            </w:r>
+            <w:proofErr w:type="spellEnd"/>
+            <w:r>
+              <w:rPr>
+                <w:rFonts w:ascii="Times New Roman" w:hAnsi="Times New Roman"/>
+                <w:sz w:val="24"/>
+              </w:rPr>
+              <w:t>]]</w:t>
             </w:r>
             <w:r>
               <w:rPr>
@@ -9124,6 +9675,7 @@
               </w:rPr>
               <w:t>[[</w:t>
             </w:r>
+            <w:proofErr w:type="spellStart"/>
             <w:r>
               <w:rPr>
                 <w:rFonts w:ascii="Times New Roman" w:hAnsi="Times New Roman"/>
@@ -9133,6 +9685,7 @@
               </w:rPr>
               <w:t>IndexNum</w:t>
             </w:r>
+            <w:proofErr w:type="spellEnd"/>
             <w:r>
               <w:rPr>
                 <w:rFonts w:ascii="Times New Roman" w:hAnsi="Times New Roman"/>
@@ -9220,7 +9773,23 @@
           <w:rFonts w:ascii="Times New Roman" w:hAnsi="Times New Roman"/>
           <w:sz w:val="24"/>
         </w:rPr>
-        <w:t>[[BoroughName]]</w:t>
+        <w:t>[[</w:t>
+      </w:r>
+      <w:proofErr w:type="spellStart"/>
+      <w:r>
+        <w:rPr>
+          <w:rFonts w:ascii="Times New Roman" w:hAnsi="Times New Roman"/>
+          <w:sz w:val="24"/>
+        </w:rPr>
+        <w:t>BoroughName</w:t>
+      </w:r>
+      <w:proofErr w:type="spellEnd"/>
+      <w:r>
+        <w:rPr>
+          <w:rFonts w:ascii="Times New Roman" w:hAnsi="Times New Roman"/>
+          <w:sz w:val="24"/>
+        </w:rPr>
+        <w:t>]]</w:t>
       </w:r>
       <w:r>
         <w:rPr>
@@ -9235,7 +9804,23 @@
           <w:rFonts w:ascii="Times New Roman" w:hAnsi="Times New Roman"/>
           <w:sz w:val="24"/>
         </w:rPr>
-        <w:t>[[Plantiff]]</w:t>
+        <w:t>[[</w:t>
+      </w:r>
+      <w:proofErr w:type="spellStart"/>
+      <w:r>
+        <w:rPr>
+          <w:rFonts w:ascii="Times New Roman" w:hAnsi="Times New Roman"/>
+          <w:sz w:val="24"/>
+        </w:rPr>
+        <w:t>Plantiff</w:t>
+      </w:r>
+      <w:proofErr w:type="spellEnd"/>
+      <w:r>
+        <w:rPr>
+          <w:rFonts w:ascii="Times New Roman" w:hAnsi="Times New Roman"/>
+          <w:sz w:val="24"/>
+        </w:rPr>
+        <w:t>]]</w:t>
       </w:r>
       <w:r>
         <w:rPr>
@@ -9360,7 +9945,23 @@
           <w:rFonts w:ascii="Times New Roman" w:hAnsi="Times New Roman"/>
           <w:sz w:val="24"/>
         </w:rPr>
-        <w:t>[[BoroughName]]</w:t>
+        <w:t>[[</w:t>
+      </w:r>
+      <w:proofErr w:type="spellStart"/>
+      <w:r>
+        <w:rPr>
+          <w:rFonts w:ascii="Times New Roman" w:hAnsi="Times New Roman"/>
+          <w:sz w:val="24"/>
+        </w:rPr>
+        <w:t>BoroughName</w:t>
+      </w:r>
+      <w:proofErr w:type="spellEnd"/>
+      <w:r>
+        <w:rPr>
+          <w:rFonts w:ascii="Times New Roman" w:hAnsi="Times New Roman"/>
+          <w:sz w:val="24"/>
+        </w:rPr>
+        <w:t>]]</w:t>
       </w:r>
       <w:r>
         <w:rPr>
@@ -9405,7 +10006,25 @@
           <w:sz w:val="24"/>
           <w:szCs w:val="24"/>
         </w:rPr>
-        <w:t xml:space="preserve">and is more particularly described pursuant to Schedule A attached, hereto and made a part hereof.  </w:t>
+        <w:t xml:space="preserve">and is more particularly described pursuant to Schedule </w:t>
+      </w:r>
+      <w:proofErr w:type="spellStart"/>
+      <w:r>
+        <w:rPr>
+          <w:rFonts w:ascii="Times New Roman" w:hAnsi="Times New Roman"/>
+          <w:sz w:val="24"/>
+          <w:szCs w:val="24"/>
+        </w:rPr>
+        <w:t>A</w:t>
+      </w:r>
+      <w:proofErr w:type="spellEnd"/>
+      <w:r>
+        <w:rPr>
+          <w:rFonts w:ascii="Times New Roman" w:hAnsi="Times New Roman"/>
+          <w:sz w:val="24"/>
+          <w:szCs w:val="24"/>
+        </w:rPr>
+        <w:t xml:space="preserve"> attached, hereto and made a part hereof.  </w:t>
       </w:r>
     </w:p>
     <w:p>
@@ -9462,21 +10081,38 @@
           <w:sz w:val="24"/>
           <w:u w:val="single"/>
         </w:rPr>
-        <w:t xml:space="preserve">[[Block]]  </w:t>
-      </w:r>
-      <w:r>
-        <w:rPr>
-          <w:rFonts w:ascii="Times New Roman" w:hAnsi="Times New Roman"/>
-          <w:sz w:val="24"/>
-        </w:rPr>
-        <w:t xml:space="preserve">, Lot </w:t>
-      </w:r>
+        <w:t>[[Block]</w:t>
+      </w:r>
+      <w:proofErr w:type="gramStart"/>
       <w:r>
         <w:rPr>
           <w:rFonts w:ascii="Times New Roman" w:hAnsi="Times New Roman"/>
           <w:sz w:val="24"/>
           <w:u w:val="single"/>
         </w:rPr>
+        <w:t xml:space="preserve">]  </w:t>
+      </w:r>
+      <w:r>
+        <w:rPr>
+          <w:rFonts w:ascii="Times New Roman" w:hAnsi="Times New Roman"/>
+          <w:sz w:val="24"/>
+        </w:rPr>
+        <w:t>,</w:t>
+      </w:r>
+      <w:proofErr w:type="gramEnd"/>
+      <w:r>
+        <w:rPr>
+          <w:rFonts w:ascii="Times New Roman" w:hAnsi="Times New Roman"/>
+          <w:sz w:val="24"/>
+        </w:rPr>
+        <w:t xml:space="preserve"> Lot </w:t>
+      </w:r>
+      <w:r>
+        <w:rPr>
+          <w:rFonts w:ascii="Times New Roman" w:hAnsi="Times New Roman"/>
+          <w:sz w:val="24"/>
+          <w:u w:val="single"/>
+        </w:rPr>
         <w:t xml:space="preserve"> [[Lot]]</w:t>
       </w:r>
       <w:r>
@@ -9502,7 +10138,23 @@
           <w:rFonts w:ascii="Times New Roman" w:hAnsi="Times New Roman"/>
           <w:sz w:val="24"/>
         </w:rPr>
-        <w:t>[[BoroughName]]</w:t>
+        <w:t>[[</w:t>
+      </w:r>
+      <w:proofErr w:type="spellStart"/>
+      <w:r>
+        <w:rPr>
+          <w:rFonts w:ascii="Times New Roman" w:hAnsi="Times New Roman"/>
+          <w:sz w:val="24"/>
+        </w:rPr>
+        <w:t>BoroughName</w:t>
+      </w:r>
+      <w:proofErr w:type="spellEnd"/>
+      <w:r>
+        <w:rPr>
+          <w:rFonts w:ascii="Times New Roman" w:hAnsi="Times New Roman"/>
+          <w:sz w:val="24"/>
+        </w:rPr>
+        <w:t>]]</w:t>
       </w:r>
       <w:r>
         <w:rPr>
@@ -9529,6 +10181,7 @@
           <w:sz w:val="24"/>
           <w:szCs w:val="24"/>
         </w:rPr>
+        <w:lastRenderedPageBreak/>
         <w:t xml:space="preserve">TOGETHER </w:t>
       </w:r>
       <w:r>
@@ -9562,7 +10215,23 @@
           <w:rFonts w:ascii="Times New Roman" w:hAnsi="Times New Roman"/>
           <w:sz w:val="24"/>
         </w:rPr>
-        <w:t>[[BoroughName]]</w:t>
+        <w:t>[[</w:t>
+      </w:r>
+      <w:proofErr w:type="spellStart"/>
+      <w:r>
+        <w:rPr>
+          <w:rFonts w:ascii="Times New Roman" w:hAnsi="Times New Roman"/>
+          <w:sz w:val="24"/>
+        </w:rPr>
+        <w:t>BoroughName</w:t>
+      </w:r>
+      <w:proofErr w:type="spellEnd"/>
+      <w:r>
+        <w:rPr>
+          <w:rFonts w:ascii="Times New Roman" w:hAnsi="Times New Roman"/>
+          <w:sz w:val="24"/>
+        </w:rPr>
+        <w:t>]]</w:t>
       </w:r>
       <w:r>
         <w:rPr>
@@ -9677,7 +10346,23 @@
           <w:rFonts w:ascii="Times New Roman" w:hAnsi="Times New Roman"/>
           <w:sz w:val="24"/>
         </w:rPr>
-        <w:t>[[BoroughName]]</w:t>
+        <w:t>[[</w:t>
+      </w:r>
+      <w:proofErr w:type="spellStart"/>
+      <w:r>
+        <w:rPr>
+          <w:rFonts w:ascii="Times New Roman" w:hAnsi="Times New Roman"/>
+          <w:sz w:val="24"/>
+        </w:rPr>
+        <w:t>BoroughName</w:t>
+      </w:r>
+      <w:proofErr w:type="spellEnd"/>
+      <w:r>
+        <w:rPr>
+          <w:rFonts w:ascii="Times New Roman" w:hAnsi="Times New Roman"/>
+          <w:sz w:val="24"/>
+        </w:rPr>
+        <w:t>]]</w:t>
       </w:r>
       <w:r>
         <w:rPr>
@@ -9899,7 +10584,25 @@
           <w:sz w:val="24"/>
           <w:szCs w:val="24"/>
         </w:rPr>
-        <w:t>[[PlantiffAttorney]],</w:t>
+        <w:t>[[</w:t>
+      </w:r>
+      <w:proofErr w:type="spellStart"/>
+      <w:r>
+        <w:rPr>
+          <w:rFonts w:ascii="Times New Roman" w:hAnsi="Times New Roman"/>
+          <w:sz w:val="24"/>
+          <w:szCs w:val="24"/>
+        </w:rPr>
+        <w:t>PlantiffAttorney</w:t>
+      </w:r>
+      <w:proofErr w:type="spellEnd"/>
+      <w:r>
+        <w:rPr>
+          <w:rFonts w:ascii="Times New Roman" w:hAnsi="Times New Roman"/>
+          <w:sz w:val="24"/>
+          <w:szCs w:val="24"/>
+        </w:rPr>
+        <w:t>]],</w:t>
       </w:r>
     </w:p>
     <w:p>
@@ -9975,6 +10678,7 @@
         </w:rPr>
         <w:t>[[</w:t>
       </w:r>
+      <w:proofErr w:type="spellStart"/>
       <w:r>
         <w:rPr>
           <w:rFonts w:ascii="Times New Roman" w:hAnsi="Times New Roman"/>
@@ -9984,6 +10688,7 @@
         </w:rPr>
         <w:t>PlantiffAttorneyAddress</w:t>
       </w:r>
+      <w:proofErr w:type="spellEnd"/>
       <w:r>
         <w:rPr>
           <w:rFonts w:ascii="Times New Roman" w:hAnsi="Times New Roman"/>
@@ -10066,6 +10771,7 @@
         </w:rPr>
         <w:t>[[</w:t>
       </w:r>
+      <w:proofErr w:type="spellStart"/>
       <w:r>
         <w:rPr>
           <w:rFonts w:ascii="Times New Roman" w:hAnsi="Times New Roman"/>
@@ -10075,6 +10781,7 @@
         </w:rPr>
         <w:t>PlantiffAttorneyPhone</w:t>
       </w:r>
+      <w:proofErr w:type="spellEnd"/>
       <w:r>
         <w:rPr>
           <w:rFonts w:ascii="Times New Roman" w:hAnsi="Times New Roman"/>
@@ -10338,6 +11045,7 @@
                 <w:sz w:val="24"/>
                 <w:szCs w:val="24"/>
               </w:rPr>
+              <w:lastRenderedPageBreak/>
               <w:br w:type="page"/>
               <w:t>SUPREME COURT OF THE STATE OF NEW YORK</w:t>
             </w:r>
@@ -10364,7 +11072,23 @@
                 <w:rFonts w:ascii="Times New Roman" w:hAnsi="Times New Roman"/>
                 <w:sz w:val="24"/>
               </w:rPr>
-              <w:t>[[BoroughName]]</w:t>
+              <w:t>[[</w:t>
+            </w:r>
+            <w:proofErr w:type="spellStart"/>
+            <w:r>
+              <w:rPr>
+                <w:rFonts w:ascii="Times New Roman" w:hAnsi="Times New Roman"/>
+                <w:sz w:val="24"/>
+              </w:rPr>
+              <w:t>BoroughName</w:t>
+            </w:r>
+            <w:proofErr w:type="spellEnd"/>
+            <w:r>
+              <w:rPr>
+                <w:rFonts w:ascii="Times New Roman" w:hAnsi="Times New Roman"/>
+                <w:sz w:val="24"/>
+              </w:rPr>
+              <w:t>]]</w:t>
             </w:r>
           </w:p>
           <w:p>
@@ -10401,7 +11125,23 @@
                 <w:rFonts w:ascii="Times New Roman" w:hAnsi="Times New Roman"/>
                 <w:sz w:val="24"/>
               </w:rPr>
-              <w:t>[[Plantiff]]</w:t>
+              <w:t>[[</w:t>
+            </w:r>
+            <w:proofErr w:type="spellStart"/>
+            <w:r>
+              <w:rPr>
+                <w:rFonts w:ascii="Times New Roman" w:hAnsi="Times New Roman"/>
+                <w:sz w:val="24"/>
+              </w:rPr>
+              <w:t>Plantiff</w:t>
+            </w:r>
+            <w:proofErr w:type="spellEnd"/>
+            <w:r>
+              <w:rPr>
+                <w:rFonts w:ascii="Times New Roman" w:hAnsi="Times New Roman"/>
+                <w:sz w:val="24"/>
+              </w:rPr>
+              <w:t>]]</w:t>
             </w:r>
             <w:r>
               <w:rPr>
@@ -10668,6 +11408,7 @@
               </w:rPr>
               <w:t>[[</w:t>
             </w:r>
+            <w:proofErr w:type="spellStart"/>
             <w:r>
               <w:rPr>
                 <w:rFonts w:ascii="Times New Roman" w:hAnsi="Times New Roman"/>
@@ -10677,6 +11418,7 @@
               </w:rPr>
               <w:t>IndexNum</w:t>
             </w:r>
+            <w:proofErr w:type="spellEnd"/>
             <w:r>
               <w:rPr>
                 <w:rFonts w:ascii="Times New Roman" w:hAnsi="Times New Roman"/>
@@ -10785,8 +11527,20 @@
           <w:szCs w:val="24"/>
           <w:u w:val="single"/>
         </w:rPr>
-        <w:t>NOTICE OF PENDENCY  ACTION</w:t>
-      </w:r>
+        <w:t xml:space="preserve">NOTICE OF </w:t>
+      </w:r>
+      <w:proofErr w:type="gramStart"/>
+      <w:r>
+        <w:rPr>
+          <w:rFonts w:ascii="Times New Roman" w:hAnsi="Times New Roman"/>
+          <w:b/>
+          <w:sz w:val="24"/>
+          <w:szCs w:val="24"/>
+          <w:u w:val="single"/>
+        </w:rPr>
+        <w:t>PENDENCY  ACTION</w:t>
+      </w:r>
+      <w:proofErr w:type="gramEnd"/>
     </w:p>
     <w:p>
       <w:pPr>
@@ -10834,220 +11588,39 @@
     <w:p>
       <w:pPr>
         <w:spacing w:after="0" w:line="240" w:lineRule="auto"/>
-        <w:ind w:left="5760" w:firstLine="720"/>
-        <w:rPr>
-          <w:rFonts w:ascii="Times New Roman" w:hAnsi="Times New Roman"/>
-          <w:sz w:val="24"/>
-          <w:szCs w:val="24"/>
-        </w:rPr>
-      </w:pPr>
-      <w:r>
-        <w:rPr>
-          <w:rFonts w:ascii="Times New Roman" w:hAnsi="Times New Roman"/>
-          <w:sz w:val="24"/>
-          <w:szCs w:val="24"/>
-        </w:rPr>
-        <w:t>[[PlantiffAttorney]],</w:t>
-      </w:r>
-    </w:p>
-    <w:p>
-      <w:pPr>
-        <w:spacing w:after="0" w:line="240" w:lineRule="auto"/>
-        <w:rPr>
-          <w:rFonts w:ascii="Times New Roman" w:hAnsi="Times New Roman"/>
-          <w:sz w:val="24"/>
-          <w:szCs w:val="24"/>
-        </w:rPr>
-      </w:pPr>
-      <w:r>
-        <w:rPr>
-          <w:rFonts w:ascii="Times New Roman" w:hAnsi="Times New Roman"/>
-          <w:sz w:val="24"/>
-          <w:szCs w:val="24"/>
-        </w:rPr>
-        <w:tab/>
-      </w:r>
-      <w:r>
-        <w:rPr>
-          <w:rFonts w:ascii="Times New Roman" w:hAnsi="Times New Roman"/>
-          <w:sz w:val="24"/>
-          <w:szCs w:val="24"/>
-        </w:rPr>
-        <w:tab/>
-      </w:r>
-      <w:r>
-        <w:rPr>
-          <w:rFonts w:ascii="Times New Roman" w:hAnsi="Times New Roman"/>
-          <w:sz w:val="24"/>
-          <w:szCs w:val="24"/>
-        </w:rPr>
-        <w:tab/>
-      </w:r>
-      <w:r>
-        <w:rPr>
-          <w:rFonts w:ascii="Times New Roman" w:hAnsi="Times New Roman"/>
-          <w:sz w:val="24"/>
-          <w:szCs w:val="24"/>
-        </w:rPr>
-        <w:tab/>
-      </w:r>
-      <w:r>
-        <w:rPr>
-          <w:rFonts w:ascii="Times New Roman" w:hAnsi="Times New Roman"/>
-          <w:sz w:val="24"/>
-          <w:szCs w:val="24"/>
-        </w:rPr>
-        <w:tab/>
-      </w:r>
-      <w:r>
-        <w:rPr>
-          <w:rFonts w:ascii="Times New Roman" w:hAnsi="Times New Roman"/>
-          <w:sz w:val="24"/>
-          <w:szCs w:val="24"/>
-        </w:rPr>
-        <w:tab/>
-      </w:r>
-      <w:r>
-        <w:rPr>
-          <w:rFonts w:ascii="Times New Roman" w:hAnsi="Times New Roman"/>
-          <w:sz w:val="24"/>
-          <w:szCs w:val="24"/>
-        </w:rPr>
-        <w:tab/>
-      </w:r>
-      <w:r>
-        <w:rPr>
-          <w:rFonts w:ascii="Times New Roman" w:hAnsi="Times New Roman"/>
-          <w:sz w:val="24"/>
-          <w:szCs w:val="24"/>
-        </w:rPr>
-        <w:tab/>
-      </w:r>
-      <w:r>
-        <w:rPr>
-          <w:rFonts w:ascii="Times New Roman" w:hAnsi="Times New Roman"/>
-          <w:sz w:val="24"/>
-          <w:szCs w:val="24"/>
-        </w:rPr>
-        <w:tab/>
+        <w:jc w:val="center"/>
+        <w:rPr>
+          <w:rFonts w:ascii="Times New Roman" w:hAnsi="Times New Roman"/>
+          <w:sz w:val="24"/>
+          <w:szCs w:val="24"/>
+        </w:rPr>
+      </w:pPr>
+      <w:bookmarkStart w:id="0" w:name="_GoBack"/>
+      <w:r>
+        <w:rPr>
+          <w:rFonts w:ascii="Times New Roman" w:hAnsi="Times New Roman"/>
+          <w:sz w:val="24"/>
+          <w:szCs w:val="24"/>
+        </w:rPr>
         <w:t>[[</w:t>
       </w:r>
-      <w:r>
-        <w:rPr>
-          <w:rFonts w:ascii="Times New Roman" w:hAnsi="Times New Roman"/>
-          <w:sz w:val="24"/>
-          <w:szCs w:val="24"/>
-          <w:lang w:eastAsia="zh-CN"/>
-        </w:rPr>
-        <w:t>PlantiffAttorneyAddress</w:t>
-      </w:r>
-      <w:r>
-        <w:rPr>
-          <w:rFonts w:ascii="Times New Roman" w:hAnsi="Times New Roman"/>
-          <w:sz w:val="24"/>
-          <w:szCs w:val="24"/>
-        </w:rPr>
-        <w:t>]]</w:t>
-      </w:r>
-    </w:p>
-    <w:p>
-      <w:pPr>
-        <w:spacing w:after="0" w:line="240" w:lineRule="auto"/>
-        <w:rPr>
-          <w:rFonts w:ascii="Times New Roman" w:hAnsi="Times New Roman"/>
-          <w:sz w:val="24"/>
-          <w:szCs w:val="24"/>
-        </w:rPr>
-      </w:pPr>
-      <w:r>
-        <w:rPr>
-          <w:rFonts w:ascii="Times New Roman" w:hAnsi="Times New Roman"/>
-          <w:sz w:val="24"/>
-          <w:szCs w:val="24"/>
-        </w:rPr>
-        <w:tab/>
-      </w:r>
-      <w:r>
-        <w:rPr>
-          <w:rFonts w:ascii="Times New Roman" w:hAnsi="Times New Roman"/>
-          <w:sz w:val="24"/>
-          <w:szCs w:val="24"/>
-        </w:rPr>
-        <w:tab/>
-      </w:r>
-      <w:r>
-        <w:rPr>
-          <w:rFonts w:ascii="Times New Roman" w:hAnsi="Times New Roman"/>
-          <w:sz w:val="24"/>
-          <w:szCs w:val="24"/>
-        </w:rPr>
-        <w:tab/>
-      </w:r>
-      <w:r>
-        <w:rPr>
-          <w:rFonts w:ascii="Times New Roman" w:hAnsi="Times New Roman"/>
-          <w:sz w:val="24"/>
-          <w:szCs w:val="24"/>
-        </w:rPr>
-        <w:tab/>
-      </w:r>
-      <w:r>
-        <w:rPr>
-          <w:rFonts w:ascii="Times New Roman" w:hAnsi="Times New Roman"/>
-          <w:sz w:val="24"/>
-          <w:szCs w:val="24"/>
-        </w:rPr>
-        <w:tab/>
-      </w:r>
-      <w:r>
-        <w:rPr>
-          <w:rFonts w:ascii="Times New Roman" w:hAnsi="Times New Roman"/>
-          <w:sz w:val="24"/>
-          <w:szCs w:val="24"/>
-        </w:rPr>
-        <w:tab/>
-      </w:r>
-      <w:r>
-        <w:rPr>
-          <w:rFonts w:ascii="Times New Roman" w:hAnsi="Times New Roman"/>
-          <w:sz w:val="24"/>
-          <w:szCs w:val="24"/>
-        </w:rPr>
-        <w:tab/>
-      </w:r>
-      <w:r>
-        <w:rPr>
-          <w:rFonts w:ascii="Times New Roman" w:hAnsi="Times New Roman"/>
-          <w:sz w:val="24"/>
-          <w:szCs w:val="24"/>
-        </w:rPr>
-        <w:tab/>
-      </w:r>
-      <w:r>
-        <w:rPr>
-          <w:rFonts w:ascii="Times New Roman" w:hAnsi="Times New Roman"/>
-          <w:sz w:val="24"/>
-          <w:szCs w:val="24"/>
-        </w:rPr>
-        <w:tab/>
-        <w:t>[[</w:t>
-      </w:r>
-      <w:r>
-        <w:rPr>
-          <w:rFonts w:ascii="Times New Roman" w:hAnsi="Times New Roman"/>
-          <w:sz w:val="24"/>
-          <w:szCs w:val="24"/>
-          <w:lang w:eastAsia="zh-CN"/>
-        </w:rPr>
-        <w:t>PlantiffAttorneyPhone</w:t>
-      </w:r>
-      <w:r>
-        <w:rPr>
-          <w:rFonts w:ascii="Times New Roman" w:hAnsi="Times New Roman"/>
-          <w:sz w:val="24"/>
-          <w:szCs w:val="24"/>
-        </w:rPr>
-        <w:t>]]</w:t>
+      <w:proofErr w:type="spellStart"/>
+      <w:r>
+        <w:rPr>
+          <w:rFonts w:ascii="Times New Roman" w:hAnsi="Times New Roman"/>
+          <w:sz w:val="24"/>
+          <w:szCs w:val="24"/>
+        </w:rPr>
+        <w:t>PlantiffAttorney</w:t>
+      </w:r>
+      <w:proofErr w:type="spellEnd"/>
+      <w:r>
+        <w:rPr>
+          <w:rFonts w:ascii="Times New Roman" w:hAnsi="Times New Roman"/>
+          <w:sz w:val="24"/>
+          <w:szCs w:val="24"/>
+        </w:rPr>
+        <w:t>]],</w:t>
       </w:r>
     </w:p>
     <w:p>
@@ -11056,6 +11629,82 @@
         <w:jc w:val="center"/>
         <w:rPr>
           <w:rFonts w:ascii="Times New Roman" w:hAnsi="Times New Roman"/>
+          <w:sz w:val="24"/>
+          <w:szCs w:val="24"/>
+        </w:rPr>
+      </w:pPr>
+      <w:r>
+        <w:rPr>
+          <w:rFonts w:ascii="Times New Roman" w:hAnsi="Times New Roman"/>
+          <w:sz w:val="24"/>
+          <w:szCs w:val="24"/>
+        </w:rPr>
+        <w:t>[[</w:t>
+      </w:r>
+      <w:proofErr w:type="spellStart"/>
+      <w:r>
+        <w:rPr>
+          <w:rFonts w:ascii="Times New Roman" w:hAnsi="Times New Roman"/>
+          <w:sz w:val="24"/>
+          <w:szCs w:val="24"/>
+          <w:lang w:eastAsia="zh-CN"/>
+        </w:rPr>
+        <w:t>PlantiffAttorneyAddress</w:t>
+      </w:r>
+      <w:proofErr w:type="spellEnd"/>
+      <w:r>
+        <w:rPr>
+          <w:rFonts w:ascii="Times New Roman" w:hAnsi="Times New Roman"/>
+          <w:sz w:val="24"/>
+          <w:szCs w:val="24"/>
+        </w:rPr>
+        <w:t>]]</w:t>
+      </w:r>
+    </w:p>
+    <w:p>
+      <w:pPr>
+        <w:spacing w:after="0" w:line="240" w:lineRule="auto"/>
+        <w:jc w:val="center"/>
+        <w:rPr>
+          <w:rFonts w:ascii="Times New Roman" w:hAnsi="Times New Roman"/>
+          <w:sz w:val="24"/>
+          <w:szCs w:val="24"/>
+        </w:rPr>
+      </w:pPr>
+      <w:r>
+        <w:rPr>
+          <w:rFonts w:ascii="Times New Roman" w:hAnsi="Times New Roman"/>
+          <w:sz w:val="24"/>
+          <w:szCs w:val="24"/>
+        </w:rPr>
+        <w:t>[[</w:t>
+      </w:r>
+      <w:proofErr w:type="spellStart"/>
+      <w:r>
+        <w:rPr>
+          <w:rFonts w:ascii="Times New Roman" w:hAnsi="Times New Roman"/>
+          <w:sz w:val="24"/>
+          <w:szCs w:val="24"/>
+          <w:lang w:eastAsia="zh-CN"/>
+        </w:rPr>
+        <w:t>PlantiffAttorneyPhone</w:t>
+      </w:r>
+      <w:proofErr w:type="spellEnd"/>
+      <w:r>
+        <w:rPr>
+          <w:rFonts w:ascii="Times New Roman" w:hAnsi="Times New Roman"/>
+          <w:sz w:val="24"/>
+          <w:szCs w:val="24"/>
+        </w:rPr>
+        <w:t>]]</w:t>
+      </w:r>
+    </w:p>
+    <w:p>
+      <w:pPr>
+        <w:spacing w:after="0" w:line="240" w:lineRule="auto"/>
+        <w:jc w:val="center"/>
+        <w:rPr>
+          <w:rFonts w:ascii="Times New Roman" w:hAnsi="Times New Roman"/>
           <w:i/>
           <w:sz w:val="24"/>
         </w:rPr>
@@ -11069,6 +11718,7 @@
         <w:t>Attorney for Plaintiff</w:t>
       </w:r>
     </w:p>
+    <w:bookmarkEnd w:id="0"/>
     <w:p>
       <w:pPr>
         <w:autoSpaceDE w:val="0"/>
@@ -11304,13 +11954,23 @@
           <w:szCs w:val="24"/>
         </w:rPr>
       </w:pPr>
-      <w:r>
-        <w:rPr>
-          <w:rFonts w:ascii="Times New Roman" w:hAnsi="Times New Roman"/>
-          <w:sz w:val="24"/>
-          <w:szCs w:val="24"/>
-        </w:rPr>
-        <w:t>complaint and know the contents thereof. The same are true to my knowledge, except</w:t>
+      <w:proofErr w:type="gramStart"/>
+      <w:r>
+        <w:rPr>
+          <w:rFonts w:ascii="Times New Roman" w:hAnsi="Times New Roman"/>
+          <w:sz w:val="24"/>
+          <w:szCs w:val="24"/>
+        </w:rPr>
+        <w:t>complaint</w:t>
+      </w:r>
+      <w:proofErr w:type="gramEnd"/>
+      <w:r>
+        <w:rPr>
+          <w:rFonts w:ascii="Times New Roman" w:hAnsi="Times New Roman"/>
+          <w:sz w:val="24"/>
+          <w:szCs w:val="24"/>
+        </w:rPr>
+        <w:t xml:space="preserve"> and know the contents thereof. The same are true to my knowledge, except</w:t>
       </w:r>
     </w:p>
     <w:p>
@@ -11325,13 +11985,23 @@
           <w:szCs w:val="24"/>
         </w:rPr>
       </w:pPr>
-      <w:r>
-        <w:rPr>
-          <w:rFonts w:ascii="Times New Roman" w:hAnsi="Times New Roman"/>
-          <w:sz w:val="24"/>
-          <w:szCs w:val="24"/>
-        </w:rPr>
-        <w:t>as to matters therein stated to be alleged on information and belief and as to those</w:t>
+      <w:proofErr w:type="gramStart"/>
+      <w:r>
+        <w:rPr>
+          <w:rFonts w:ascii="Times New Roman" w:hAnsi="Times New Roman"/>
+          <w:sz w:val="24"/>
+          <w:szCs w:val="24"/>
+        </w:rPr>
+        <w:t>as</w:t>
+      </w:r>
+      <w:proofErr w:type="gramEnd"/>
+      <w:r>
+        <w:rPr>
+          <w:rFonts w:ascii="Times New Roman" w:hAnsi="Times New Roman"/>
+          <w:sz w:val="24"/>
+          <w:szCs w:val="24"/>
+        </w:rPr>
+        <w:t xml:space="preserve"> to matters therein stated to be alleged on information and belief and as to those</w:t>
       </w:r>
     </w:p>
     <w:p>
@@ -11346,13 +12016,23 @@
           <w:szCs w:val="24"/>
         </w:rPr>
       </w:pPr>
-      <w:r>
-        <w:rPr>
-          <w:rFonts w:ascii="Times New Roman" w:hAnsi="Times New Roman"/>
-          <w:sz w:val="24"/>
-          <w:szCs w:val="24"/>
-        </w:rPr>
-        <w:t>matters I believe them to be true.</w:t>
+      <w:proofErr w:type="gramStart"/>
+      <w:r>
+        <w:rPr>
+          <w:rFonts w:ascii="Times New Roman" w:hAnsi="Times New Roman"/>
+          <w:sz w:val="24"/>
+          <w:szCs w:val="24"/>
+        </w:rPr>
+        <w:t>matters</w:t>
+      </w:r>
+      <w:proofErr w:type="gramEnd"/>
+      <w:r>
+        <w:rPr>
+          <w:rFonts w:ascii="Times New Roman" w:hAnsi="Times New Roman"/>
+          <w:sz w:val="24"/>
+          <w:szCs w:val="24"/>
+        </w:rPr>
+        <w:t xml:space="preserve"> I believe them to be true.</w:t>
       </w:r>
     </w:p>
     <w:p>
@@ -11391,7 +12071,29 @@
           <w:sz w:val="24"/>
           <w:szCs w:val="24"/>
         </w:rPr>
-        <w:t>X___________________________________________________(managing agent signature in front of notary – delete this comment when finished)</w:t>
+        <w:t>X__________________________________________________</w:t>
+      </w:r>
+      <w:proofErr w:type="gramStart"/>
+      <w:r>
+        <w:rPr>
+          <w:rFonts w:ascii="Times New Roman" w:hAnsi="Times New Roman"/>
+          <w:b/>
+          <w:bCs/>
+          <w:sz w:val="24"/>
+          <w:szCs w:val="24"/>
+        </w:rPr>
+        <w:t>_(</w:t>
+      </w:r>
+      <w:proofErr w:type="gramEnd"/>
+      <w:r>
+        <w:rPr>
+          <w:rFonts w:ascii="Times New Roman" w:hAnsi="Times New Roman"/>
+          <w:b/>
+          <w:bCs/>
+          <w:sz w:val="24"/>
+          <w:szCs w:val="24"/>
+        </w:rPr>
+        <w:t>managing agent signature in front of notary – delete this comment when finished)</w:t>
       </w:r>
     </w:p>
     <w:p>
@@ -11417,7 +12119,51 @@
           <w:sz w:val="24"/>
           <w:szCs w:val="24"/>
         </w:rPr>
-        <w:t>_______________________________________ (Print name of managing agent of corp and name of corp – delete this comment when finished)</w:t>
+        <w:t xml:space="preserve">_______________________________________ (Print name of managing agent of </w:t>
+      </w:r>
+      <w:proofErr w:type="spellStart"/>
+      <w:r>
+        <w:rPr>
+          <w:rFonts w:ascii="Times New Roman" w:hAnsi="Times New Roman"/>
+          <w:b/>
+          <w:bCs/>
+          <w:sz w:val="24"/>
+          <w:szCs w:val="24"/>
+        </w:rPr>
+        <w:t>corp</w:t>
+      </w:r>
+      <w:proofErr w:type="spellEnd"/>
+      <w:r>
+        <w:rPr>
+          <w:rFonts w:ascii="Times New Roman" w:hAnsi="Times New Roman"/>
+          <w:b/>
+          <w:bCs/>
+          <w:sz w:val="24"/>
+          <w:szCs w:val="24"/>
+        </w:rPr>
+        <w:t xml:space="preserve"> and name of </w:t>
+      </w:r>
+      <w:proofErr w:type="spellStart"/>
+      <w:r>
+        <w:rPr>
+          <w:rFonts w:ascii="Times New Roman" w:hAnsi="Times New Roman"/>
+          <w:b/>
+          <w:bCs/>
+          <w:sz w:val="24"/>
+          <w:szCs w:val="24"/>
+        </w:rPr>
+        <w:t>corp</w:t>
+      </w:r>
+      <w:proofErr w:type="spellEnd"/>
+      <w:r>
+        <w:rPr>
+          <w:rFonts w:ascii="Times New Roman" w:hAnsi="Times New Roman"/>
+          <w:b/>
+          <w:bCs/>
+          <w:sz w:val="24"/>
+          <w:szCs w:val="24"/>
+        </w:rPr>
+        <w:t xml:space="preserve"> – delete this comment when finished)</w:t>
       </w:r>
     </w:p>
     <w:p>
@@ -11497,7 +12243,25 @@
           <w:sz w:val="24"/>
           <w:szCs w:val="24"/>
         </w:rPr>
-        <w:t>________ day of , 20___</w:t>
+        <w:t xml:space="preserve">________ </w:t>
+      </w:r>
+      <w:proofErr w:type="gramStart"/>
+      <w:r>
+        <w:rPr>
+          <w:rFonts w:ascii="Times New Roman" w:hAnsi="Times New Roman"/>
+          <w:sz w:val="24"/>
+          <w:szCs w:val="24"/>
+        </w:rPr>
+        <w:t>day</w:t>
+      </w:r>
+      <w:proofErr w:type="gramEnd"/>
+      <w:r>
+        <w:rPr>
+          <w:rFonts w:ascii="Times New Roman" w:hAnsi="Times New Roman"/>
+          <w:sz w:val="24"/>
+          <w:szCs w:val="24"/>
+        </w:rPr>
+        <w:t xml:space="preserve"> of , 20___</w:t>
       </w:r>
     </w:p>
     <w:p>
@@ -13310,7 +14074,7 @@
 </file>
 
 <file path=customXml/itemProps1.xml><?xml version="1.0" encoding="utf-8"?>
-<ds:datastoreItem xmlns:ds="http://schemas.openxmlformats.org/officeDocument/2006/customXml" ds:itemID="{857F255D-A4DE-46EC-8DC6-427D782E20C5}">
+<ds:datastoreItem xmlns:ds="http://schemas.openxmlformats.org/officeDocument/2006/customXml" ds:itemID="{DFB75837-AF98-4CA4-BE28-B880CF1B017E}">
   <ds:schemaRefs>
     <ds:schemaRef ds:uri="http://schemas.openxmlformats.org/officeDocument/2006/bibliography"/>
   </ds:schemaRefs>

</xml_diff>